<commit_message>
-changed RoomNumber on one person office -disabled misc sign -made cubicle letter optional -added radio buttons for cubicle -fixed department dropdown not correctly working
</commit_message>
<xml_diff>
--- a/DoorSign/wwwroot/template/Offices/Office_One_Person_Template.docx
+++ b/DoorSign/wwwroot/template/Offices/Office_One_Person_Template.docx
@@ -173,12 +173,24 @@
         </w:tc>
       </w:tr>
     </w:tbl>
+    <w:p/>
+    <w:p/>
+    <w:p/>
+    <w:p/>
+    <w:p/>
+    <w:p/>
+    <w:p/>
+    <w:p/>
+    <w:p/>
+    <w:p/>
+    <w:p/>
+    <w:p/>
+    <w:p/>
+    <w:p/>
     <w:p>
-      <w:proofErr w:type="spellStart"/>
       <w:r>
         <w:t>RoomNumber</w:t>
       </w:r>
-      <w:proofErr w:type="spellEnd"/>
     </w:p>
     <w:sectPr>
       <w:pgSz w:w="12240" w:h="15840"/>

</xml_diff>